<commit_message>
Kata Pengantar belum fix v1.2
</commit_message>
<xml_diff>
--- a/KATA PENGANTAR FIX.docx
+++ b/KATA PENGANTAR FIX.docx
@@ -460,7 +460,7 @@
           <w:sz w:val="20"/>
           <w:szCs w:val="16"/>
         </w:rPr>
-        <w:t>Instrumentasi</w:t>
+        <w:t>Kontrol</w:t>
       </w:r>
       <w:proofErr w:type="spellEnd"/>
       <w:r>
@@ -470,7 +470,7 @@
           <w:sz w:val="20"/>
           <w:szCs w:val="16"/>
         </w:rPr>
-        <w:t xml:space="preserve"> </w:t>
+        <w:t xml:space="preserve"> Weight Feeder Pada </w:t>
       </w:r>
       <w:proofErr w:type="spellStart"/>
       <w:r>
@@ -480,7 +480,7 @@
           <w:sz w:val="20"/>
           <w:szCs w:val="16"/>
         </w:rPr>
-        <w:t>Pengendali</w:t>
+        <w:t>Produksi</w:t>
       </w:r>
       <w:proofErr w:type="spellEnd"/>
       <w:r>
@@ -490,7 +490,7 @@
           <w:sz w:val="20"/>
           <w:szCs w:val="16"/>
         </w:rPr>
-        <w:t xml:space="preserve"> Level pada Steam Drum Boiler B6203 di </w:t>
+        <w:t xml:space="preserve"> </w:t>
       </w:r>
       <w:proofErr w:type="spellStart"/>
       <w:r>
@@ -500,7 +500,7 @@
           <w:sz w:val="20"/>
           <w:szCs w:val="16"/>
         </w:rPr>
-        <w:t>Pabrik</w:t>
+        <w:t>Pupuk</w:t>
       </w:r>
       <w:proofErr w:type="spellEnd"/>
       <w:r>
@@ -510,7 +510,36 @@
           <w:sz w:val="20"/>
           <w:szCs w:val="16"/>
         </w:rPr>
-        <w:t xml:space="preserve"> IIIA PT </w:t>
+        <w:t xml:space="preserve"> NPK di </w:t>
+      </w:r>
+      <w:proofErr w:type="spellStart"/>
+      <w:r>
+        <w:rPr>
+          <w:rFonts w:ascii="Times New Roman" w:hAnsi="Times New Roman" w:cs="Times New Roman"/>
+          <w:b/>
+          <w:sz w:val="20"/>
+          <w:szCs w:val="16"/>
+        </w:rPr>
+        <w:t>Produksi</w:t>
+      </w:r>
+      <w:proofErr w:type="spellEnd"/>
+      <w:r>
+        <w:rPr>
+          <w:rFonts w:ascii="Times New Roman" w:hAnsi="Times New Roman" w:cs="Times New Roman"/>
+          <w:b/>
+          <w:sz w:val="20"/>
+          <w:szCs w:val="16"/>
+        </w:rPr>
+        <w:t xml:space="preserve"> NPK III </w:t>
+      </w:r>
+      <w:r>
+        <w:rPr>
+          <w:rFonts w:ascii="Times New Roman" w:hAnsi="Times New Roman" w:cs="Times New Roman"/>
+          <w:b/>
+          <w:sz w:val="20"/>
+          <w:szCs w:val="16"/>
+        </w:rPr>
+        <w:t xml:space="preserve">PT </w:t>
       </w:r>
       <w:proofErr w:type="spellStart"/>
       <w:r>
@@ -1533,7 +1562,25 @@
           <w:sz w:val="20"/>
           <w:szCs w:val="16"/>
         </w:rPr>
-        <w:t xml:space="preserve"> D3 Teknik </w:t>
+        <w:t xml:space="preserve"> D</w:t>
+      </w:r>
+      <w:r>
+        <w:rPr>
+          <w:rFonts w:ascii="Times New Roman" w:hAnsi="Times New Roman" w:cs="Times New Roman"/>
+          <w:bCs/>
+          <w:sz w:val="20"/>
+          <w:szCs w:val="16"/>
+        </w:rPr>
+        <w:t>4</w:t>
+      </w:r>
+      <w:r>
+        <w:rPr>
+          <w:rFonts w:ascii="Times New Roman" w:hAnsi="Times New Roman" w:cs="Times New Roman"/>
+          <w:bCs/>
+          <w:sz w:val="20"/>
+          <w:szCs w:val="16"/>
+        </w:rPr>
+        <w:t xml:space="preserve"> Teknik </w:t>
       </w:r>
       <w:proofErr w:type="spellStart"/>
       <w:r>
@@ -1644,8 +1691,6 @@
         </w:rPr>
         <w:t xml:space="preserve">. </w:t>
       </w:r>
-      <w:bookmarkStart w:id="0" w:name="_GoBack"/>
-      <w:bookmarkEnd w:id="0"/>
       <w:proofErr w:type="spellStart"/>
       <w:r>
         <w:rPr>
@@ -1757,6 +1802,15 @@
           <w:szCs w:val="20"/>
         </w:rPr>
       </w:pPr>
+      <w:r>
+        <w:rPr>
+          <w:rFonts w:ascii="Times New Roman" w:eastAsia="Arial" w:hAnsi="Times New Roman" w:cs="Times New Roman"/>
+          <w:bCs/>
+          <w:sz w:val="20"/>
+          <w:szCs w:val="20"/>
+        </w:rPr>
+        <w:t>//</w:t>
+      </w:r>
       <w:proofErr w:type="gramStart"/>
       <w:r>
         <w:rPr>
@@ -1905,6 +1959,15 @@
           <w:szCs w:val="20"/>
         </w:rPr>
         <w:t>PT. PETROKIMIA GRESIK</w:t>
+      </w:r>
+      <w:r>
+        <w:rPr>
+          <w:rFonts w:ascii="Times New Roman" w:eastAsia="Arial" w:hAnsi="Times New Roman" w:cs="Times New Roman"/>
+          <w:bCs/>
+          <w:sz w:val="20"/>
+          <w:szCs w:val="20"/>
+        </w:rPr>
+        <w:t>//</w:t>
       </w:r>
     </w:p>
     <w:p>
@@ -1933,6 +1996,15 @@
           <w:sz w:val="20"/>
           <w:szCs w:val="20"/>
         </w:rPr>
+        <w:t>//</w:t>
+      </w:r>
+      <w:r>
+        <w:rPr>
+          <w:rFonts w:ascii="Times New Roman" w:eastAsia="Arial" w:hAnsi="Times New Roman" w:cs="Times New Roman"/>
+          <w:bCs/>
+          <w:sz w:val="20"/>
+          <w:szCs w:val="20"/>
+        </w:rPr>
         <w:t xml:space="preserve">Bapak Oskar Ridwan </w:t>
       </w:r>
       <w:proofErr w:type="spellStart"/>
@@ -2042,7 +2114,36 @@
           <w:sz w:val="20"/>
           <w:szCs w:val="20"/>
         </w:rPr>
-        <w:t>PT. PETROKIMIA GRESIK.</w:t>
+        <w:t xml:space="preserve">PT. PETROKIMIA </w:t>
+      </w:r>
+      <w:proofErr w:type="gramStart"/>
+      <w:r>
+        <w:rPr>
+          <w:rFonts w:ascii="Times New Roman" w:eastAsia="Arial" w:hAnsi="Times New Roman" w:cs="Times New Roman"/>
+          <w:bCs/>
+          <w:sz w:val="20"/>
+          <w:szCs w:val="20"/>
+        </w:rPr>
+        <w:t>GRESIK.</w:t>
+      </w:r>
+      <w:r>
+        <w:rPr>
+          <w:rFonts w:ascii="Times New Roman" w:eastAsia="Arial" w:hAnsi="Times New Roman" w:cs="Times New Roman"/>
+          <w:bCs/>
+          <w:sz w:val="20"/>
+          <w:szCs w:val="20"/>
+        </w:rPr>
+        <w:t>/</w:t>
+      </w:r>
+      <w:proofErr w:type="gramEnd"/>
+      <w:r>
+        <w:rPr>
+          <w:rFonts w:ascii="Times New Roman" w:eastAsia="Arial" w:hAnsi="Times New Roman" w:cs="Times New Roman"/>
+          <w:bCs/>
+          <w:sz w:val="20"/>
+          <w:szCs w:val="20"/>
+        </w:rPr>
+        <w:t>/</w:t>
       </w:r>
     </w:p>
     <w:p>
@@ -2073,65 +2174,81 @@
         </w:rPr>
         <w:t xml:space="preserve">Bapak </w:t>
       </w:r>
-      <w:proofErr w:type="spellStart"/>
-      <w:r>
-        <w:rPr>
-          <w:rFonts w:ascii="Times New Roman" w:eastAsia="Arial" w:hAnsi="Times New Roman" w:cs="Times New Roman"/>
-          <w:bCs/>
-          <w:sz w:val="20"/>
-          <w:szCs w:val="20"/>
-        </w:rPr>
-        <w:t>Heren</w:t>
-      </w:r>
-      <w:proofErr w:type="spellEnd"/>
-      <w:r>
-        <w:rPr>
-          <w:rFonts w:ascii="Times New Roman" w:eastAsia="Arial" w:hAnsi="Times New Roman" w:cs="Times New Roman"/>
-          <w:bCs/>
-          <w:sz w:val="20"/>
-          <w:szCs w:val="20"/>
-        </w:rPr>
-        <w:t xml:space="preserve"> </w:t>
-      </w:r>
-      <w:proofErr w:type="spellStart"/>
-      <w:r>
-        <w:rPr>
-          <w:rFonts w:ascii="Times New Roman" w:eastAsia="Arial" w:hAnsi="Times New Roman" w:cs="Times New Roman"/>
-          <w:bCs/>
-          <w:sz w:val="20"/>
-          <w:szCs w:val="20"/>
-        </w:rPr>
-        <w:t>Agianto</w:t>
-      </w:r>
-      <w:proofErr w:type="spellEnd"/>
-      <w:r>
-        <w:rPr>
-          <w:rFonts w:ascii="Times New Roman" w:eastAsia="Arial" w:hAnsi="Times New Roman" w:cs="Times New Roman"/>
-          <w:bCs/>
-          <w:sz w:val="20"/>
-          <w:szCs w:val="20"/>
-        </w:rPr>
-        <w:t xml:space="preserve"> </w:t>
-      </w:r>
-      <w:proofErr w:type="spellStart"/>
-      <w:r>
-        <w:rPr>
-          <w:rFonts w:ascii="Times New Roman" w:eastAsia="Arial" w:hAnsi="Times New Roman" w:cs="Times New Roman"/>
-          <w:bCs/>
-          <w:sz w:val="20"/>
-          <w:szCs w:val="20"/>
-        </w:rPr>
-        <w:t>selaku</w:t>
-      </w:r>
-      <w:proofErr w:type="spellEnd"/>
-      <w:r>
-        <w:rPr>
-          <w:rFonts w:ascii="Times New Roman" w:eastAsia="Arial" w:hAnsi="Times New Roman" w:cs="Times New Roman"/>
-          <w:bCs/>
-          <w:sz w:val="20"/>
-          <w:szCs w:val="20"/>
-        </w:rPr>
-        <w:t xml:space="preserve"> supervisor </w:t>
+      <w:r>
+        <w:rPr>
+          <w:rFonts w:ascii="Times New Roman" w:eastAsia="Arial" w:hAnsi="Times New Roman" w:cs="Times New Roman"/>
+          <w:bCs/>
+          <w:sz w:val="20"/>
+          <w:szCs w:val="20"/>
+        </w:rPr>
+        <w:t xml:space="preserve">Ahmad </w:t>
+      </w:r>
+      <w:proofErr w:type="spellStart"/>
+      <w:r>
+        <w:rPr>
+          <w:rFonts w:ascii="Times New Roman" w:eastAsia="Arial" w:hAnsi="Times New Roman" w:cs="Times New Roman"/>
+          <w:bCs/>
+          <w:sz w:val="20"/>
+          <w:szCs w:val="20"/>
+        </w:rPr>
+        <w:t>Ainul</w:t>
+      </w:r>
+      <w:proofErr w:type="spellEnd"/>
+      <w:r>
+        <w:rPr>
+          <w:rFonts w:ascii="Times New Roman" w:eastAsia="Arial" w:hAnsi="Times New Roman" w:cs="Times New Roman"/>
+          <w:bCs/>
+          <w:sz w:val="20"/>
+          <w:szCs w:val="20"/>
+        </w:rPr>
+        <w:t xml:space="preserve"> Lutfi</w:t>
+      </w:r>
+      <w:r>
+        <w:rPr>
+          <w:rFonts w:ascii="Times New Roman" w:eastAsia="Arial" w:hAnsi="Times New Roman" w:cs="Times New Roman"/>
+          <w:bCs/>
+          <w:sz w:val="20"/>
+          <w:szCs w:val="20"/>
+        </w:rPr>
+        <w:t xml:space="preserve"> s</w:t>
+      </w:r>
+      <w:proofErr w:type="spellStart"/>
+      <w:r>
+        <w:rPr>
+          <w:rFonts w:ascii="Times New Roman" w:eastAsia="Arial" w:hAnsi="Times New Roman" w:cs="Times New Roman"/>
+          <w:bCs/>
+          <w:sz w:val="20"/>
+          <w:szCs w:val="20"/>
+        </w:rPr>
+        <w:t>elaku</w:t>
+      </w:r>
+      <w:proofErr w:type="spellEnd"/>
+      <w:r>
+        <w:rPr>
+          <w:rFonts w:ascii="Times New Roman" w:eastAsia="Arial" w:hAnsi="Times New Roman" w:cs="Times New Roman"/>
+          <w:bCs/>
+          <w:sz w:val="20"/>
+          <w:szCs w:val="20"/>
+        </w:rPr>
+        <w:t xml:space="preserve"> </w:t>
+      </w:r>
+      <w:r>
+        <w:rPr>
+          <w:rFonts w:ascii="Times New Roman" w:eastAsia="Arial" w:hAnsi="Times New Roman" w:cs="Times New Roman"/>
+          <w:bCs/>
+          <w:sz w:val="20"/>
+          <w:szCs w:val="20"/>
+        </w:rPr>
+        <w:t>//</w:t>
+      </w:r>
+      <w:r>
+        <w:rPr>
+          <w:rFonts w:ascii="Times New Roman" w:eastAsia="Arial" w:hAnsi="Times New Roman" w:cs="Times New Roman"/>
+          <w:bCs/>
+          <w:sz w:val="20"/>
+          <w:szCs w:val="20"/>
+        </w:rPr>
+        <w:t xml:space="preserve">supervisor </w:t>
       </w:r>
       <w:proofErr w:type="spellStart"/>
       <w:r>
@@ -2312,6 +2429,15 @@
           <w:szCs w:val="20"/>
         </w:rPr>
         <w:t xml:space="preserve"> </w:t>
+      </w:r>
+      <w:r>
+        <w:rPr>
+          <w:rFonts w:ascii="Times New Roman" w:eastAsia="Arial" w:hAnsi="Times New Roman" w:cs="Times New Roman"/>
+          <w:bCs/>
+          <w:sz w:val="20"/>
+          <w:szCs w:val="20"/>
+        </w:rPr>
+        <w:t>//</w:t>
       </w:r>
     </w:p>
     <w:p>
@@ -2340,6 +2466,15 @@
           <w:sz w:val="20"/>
           <w:szCs w:val="20"/>
         </w:rPr>
+        <w:t>//</w:t>
+      </w:r>
+      <w:r>
+        <w:rPr>
+          <w:rFonts w:ascii="Times New Roman" w:eastAsia="Arial" w:hAnsi="Times New Roman" w:cs="Times New Roman"/>
+          <w:bCs/>
+          <w:sz w:val="20"/>
+          <w:szCs w:val="20"/>
+        </w:rPr>
         <w:t xml:space="preserve">Mas </w:t>
       </w:r>
       <w:proofErr w:type="spellStart"/>
@@ -2723,6 +2858,17 @@
         <w:t>Praktek</w:t>
       </w:r>
       <w:proofErr w:type="spellEnd"/>
+      <w:r>
+        <w:rPr>
+          <w:rFonts w:ascii="Times New Roman" w:eastAsia="Arial" w:hAnsi="Times New Roman" w:cs="Times New Roman"/>
+          <w:bCs/>
+          <w:sz w:val="20"/>
+          <w:szCs w:val="20"/>
+        </w:rPr>
+        <w:t>//</w:t>
+      </w:r>
+      <w:bookmarkStart w:id="0" w:name="_GoBack"/>
+      <w:bookmarkEnd w:id="0"/>
     </w:p>
     <w:p>
       <w:pPr>

</xml_diff>